<commit_message>
Fix importer paths resolution and update report with images
</commit_message>
<xml_diff>
--- a/drafts/draft_02/draft_01_v7_report.docx
+++ b/drafts/draft_02/draft_01_v7_report.docx
@@ -12326,7 +12326,7 @@
     </w:p>
     <w:bookmarkEnd w:id="34"/>
     <w:bookmarkEnd w:id="35"/>
-    <w:bookmarkStart w:id="58" w:name="training"/>
+    <w:bookmarkStart w:id="64" w:name="training"/>
     <w:p>
       <w:pPr>
         <w:pStyle w:val="Heading1"/>
@@ -22559,7 +22559,7 @@
     </w:p>
     <w:bookmarkEnd w:id="43"/>
     <w:bookmarkEnd w:id="44"/>
-    <w:bookmarkStart w:id="52" w:name="evaluation-of-results"/>
+    <w:bookmarkStart w:id="55" w:name="evaluation-of-results"/>
     <w:p>
       <w:pPr>
         <w:pStyle w:val="Heading3"/>
@@ -27175,31 +27175,53 @@
         <w:t xml:space="preserve">plot_benchmark_comparison(benchmark_results)</w:t>
       </w:r>
     </w:p>
-    <w:tbl>
-      <w:tblPr>
-        <w:tblStyle w:val="FigureTable"/>
-        <w:tblW w:type="auto" w:w="0"/>
-        <w:tblLook w:firstRow="0" w:lastRow="0" w:firstColumn="0" w:lastColumn="0"/>
-        <w:jc w:val="center"/>
-      </w:tblPr>
-      <w:tblGrid>
-        <w:gridCol w:w="7920"/>
-      </w:tblGrid>
-      <w:tr>
-        <w:tc>
-          <w:tcPr/>
-          <w:p>
-            <w:pPr>
-              <w:pStyle w:val="Compact"/>
-              <w:jc w:val="center"/>
-            </w:pPr>
-            <w:r>
-              <w:t xml:space="preserve">png</w:t>
-            </w:r>
-          </w:p>
-        </w:tc>
-      </w:tr>
-    </w:tbl>
+    <w:p>
+      <w:pPr>
+        <w:pStyle w:val="CaptionedFigure"/>
+      </w:pPr>
+      <w:r>
+        <w:drawing>
+          <wp:inline>
+            <wp:extent cx="5334000" cy="3984595"/>
+            <wp:effectExtent b="0" l="0" r="0" t="0"/>
+            <wp:docPr descr="png" title="" id="46" name="Picture"/>
+            <a:graphic>
+              <a:graphicData uri="http://schemas.openxmlformats.org/drawingml/2006/picture">
+                <pic:pic>
+                  <pic:nvPicPr>
+                    <pic:cNvPr descr="draft_01_v7_report_files/output_43_0.png" id="47" name="Picture"/>
+                    <pic:cNvPicPr>
+                      <a:picLocks noChangeArrowheads="1" noChangeAspect="1"/>
+                    </pic:cNvPicPr>
+                  </pic:nvPicPr>
+                  <pic:blipFill>
+                    <a:blip r:embed="rId45"/>
+                    <a:stretch>
+                      <a:fillRect/>
+                    </a:stretch>
+                  </pic:blipFill>
+                  <pic:spPr bwMode="auto">
+                    <a:xfrm>
+                      <a:off x="0" y="0"/>
+                      <a:ext cx="5334000" cy="3984595"/>
+                    </a:xfrm>
+                    <a:prstGeom prst="rect">
+                      <a:avLst/>
+                    </a:prstGeom>
+                    <a:noFill/>
+                    <a:ln w="9525">
+                      <a:noFill/>
+                      <a:headEnd/>
+                      <a:tailEnd/>
+                    </a:ln>
+                  </pic:spPr>
+                </pic:pic>
+              </a:graphicData>
+            </a:graphic>
+          </wp:inline>
+        </w:drawing>
+      </w:r>
+    </w:p>
     <w:p>
       <w:pPr>
         <w:pStyle w:val="ImageCaption"/>
@@ -27208,7 +27230,7 @@
         <w:t xml:space="preserve">png</w:t>
       </w:r>
     </w:p>
-    <w:bookmarkStart w:id="51" w:name="visual-analysis-of-benchmark-results"/>
+    <w:bookmarkStart w:id="54" w:name="visual-analysis-of-benchmark-results"/>
     <w:p>
       <w:pPr>
         <w:pStyle w:val="Heading4"/>
@@ -27225,7 +27247,7 @@
         <w:t xml:space="preserve">The Figure presents a consolidated comparison of the four adversarial objectives (BCE, LSGAN, Hinge, and WGAN-GP) across fidelity metrics (FID, KID), computational cost, and training dynamics.</w:t>
       </w:r>
     </w:p>
-    <w:bookmarkStart w:id="45" w:name="fid-comparison-top-left"/>
+    <w:bookmarkStart w:id="48" w:name="fid-comparison-top-left"/>
     <w:p>
       <w:pPr>
         <w:pStyle w:val="Heading5"/>
@@ -27294,8 +27316,8 @@
         <w:t xml:space="preserve">The dashed horizontal line marking the best FID visually highlights the clear separation between LSGAN/BCE and the remaining objectives.</w:t>
       </w:r>
     </w:p>
-    <w:bookmarkEnd w:id="45"/>
-    <w:bookmarkStart w:id="46" w:name="kid-comparison-with-variance-top-center"/>
+    <w:bookmarkEnd w:id="48"/>
+    <w:bookmarkStart w:id="49" w:name="kid-comparison-with-variance-top-center"/>
     <w:p>
       <w:pPr>
         <w:pStyle w:val="Heading5"/>
@@ -27364,8 +27386,8 @@
         <w:t xml:space="preserve">The relatively small variance for BCE and LSGAN suggests stable convergence, while the larger spread for WGAN-GP is consistent with less stable training dynamics.</w:t>
       </w:r>
     </w:p>
-    <w:bookmarkEnd w:id="46"/>
-    <w:bookmarkStart w:id="47" w:name="training-time-top-right"/>
+    <w:bookmarkEnd w:id="49"/>
+    <w:bookmarkStart w:id="50" w:name="training-time-top-right"/>
     <w:p>
       <w:pPr>
         <w:pStyle w:val="Heading5"/>
@@ -27453,8 +27475,8 @@
         <w:t xml:space="preserve">Crucially, this increased cost does not translate into better fidelity, making WGAN-GP dominated in this experimental setting.</w:t>
       </w:r>
     </w:p>
-    <w:bookmarkEnd w:id="47"/>
-    <w:bookmarkStart w:id="48" w:name="generator-loss-curves-bottom-left"/>
+    <w:bookmarkEnd w:id="50"/>
+    <w:bookmarkStart w:id="51" w:name="generator-loss-curves-bottom-left"/>
     <w:p>
       <w:pPr>
         <w:pStyle w:val="Heading5"/>
@@ -27545,8 +27567,8 @@
         <w:t xml:space="preserve">The instability observed here correlates with the degraded FID/KID results for WGAN-GP.</w:t>
       </w:r>
     </w:p>
-    <w:bookmarkEnd w:id="48"/>
-    <w:bookmarkStart w:id="49" w:name="Xce210ceb08f8169aa79d14b6a42ebd946b70bec"/>
+    <w:bookmarkEnd w:id="51"/>
+    <w:bookmarkStart w:id="52" w:name="Xce210ceb08f8169aa79d14b6a42ebd946b70bec"/>
     <w:p>
       <w:pPr>
         <w:pStyle w:val="Heading5"/>
@@ -27607,8 +27629,8 @@
         <w:t xml:space="preserve">WGAN-GP is strongly penalized on both quality and speed, and also exhibits a marked drop in class-consistency, reflecting poorer alignment between generated digits and conditioned labels.</w:t>
       </w:r>
     </w:p>
-    <w:bookmarkEnd w:id="49"/>
-    <w:bookmarkStart w:id="50" w:name="discussion-and-implications"/>
+    <w:bookmarkEnd w:id="52"/>
+    <w:bookmarkStart w:id="53" w:name="discussion-and-implications"/>
     <w:p>
       <w:pPr>
         <w:pStyle w:val="Heading5"/>
@@ -27641,10 +27663,10 @@
         <w:t xml:space="preserve">These results justify the selection of LSGAN as the preferred adversarial objective for conditional MNIST generation in this project and underline the importance of empirical benchmarking when choosing GAN loss formulations.</w:t>
       </w:r>
     </w:p>
-    <w:bookmarkEnd w:id="50"/>
-    <w:bookmarkEnd w:id="51"/>
-    <w:bookmarkEnd w:id="52"/>
-    <w:bookmarkStart w:id="56" w:name="per-class-quality-analysis"/>
+    <w:bookmarkEnd w:id="53"/>
+    <w:bookmarkEnd w:id="54"/>
+    <w:bookmarkEnd w:id="55"/>
+    <w:bookmarkStart w:id="59" w:name="per-class-quality-analysis"/>
     <w:p>
       <w:pPr>
         <w:pStyle w:val="Heading3"/>
@@ -29084,7 +29106,7 @@
         <w:t xml:space="preserve">Table X reports the per-class standard deviation of generated samples for each digit (0–9) under the four adversarial objectives. Higher values indicate greater intra-class diversity, i.e., a wider variety of writing styles, stroke thicknesses, and shapes within the same digit class.</w:t>
       </w:r>
     </w:p>
-    <w:bookmarkStart w:id="53" w:name="comparison-across-loss-functions"/>
+    <w:bookmarkStart w:id="56" w:name="comparison-across-loss-functions"/>
     <w:p>
       <w:pPr>
         <w:pStyle w:val="Heading5"/>
@@ -29199,8 +29221,8 @@
         <w:t xml:space="preserve">This pattern indicates a pronounced mode contraction under WGAN-GP in this setup, where generated samples for each class cluster around a limited set of visual patterns. This is consistent with the previously observed degradation in FID/KID and the unstable generator dynamics for WGAN-GP.</w:t>
       </w:r>
     </w:p>
-    <w:bookmarkEnd w:id="53"/>
-    <w:bookmarkStart w:id="54" w:name="class-specific-observations"/>
+    <w:bookmarkEnd w:id="56"/>
+    <w:bookmarkStart w:id="57" w:name="class-specific-observations"/>
     <w:p>
       <w:pPr>
         <w:pStyle w:val="Heading5"/>
@@ -29257,8 +29279,8 @@
         <w:t xml:space="preserve">in MNIST (mostly vertical strokes with minor variations). The gap between WGAN-GP and the other methods is particularly pronounced here, indicating near-prototype collapse.</w:t>
       </w:r>
     </w:p>
-    <w:bookmarkEnd w:id="54"/>
-    <w:bookmarkStart w:id="55" w:name="Xa786d0e10c118da4d4fe042e054ad75b36c30bf"/>
+    <w:bookmarkEnd w:id="57"/>
+    <w:bookmarkStart w:id="58" w:name="Xa786d0e10c118da4d4fe042e054ad75b36c30bf"/>
     <w:p>
       <w:pPr>
         <w:pStyle w:val="Heading5"/>
@@ -29316,9 +29338,9 @@
         <w:t xml:space="preserve">This per-class analysis provides important complementary evidence that the superiority of LSGAN (and the competitiveness of BCE) is not limited to global distributional metrics but extends to intra-class variability, which is crucial for conditional generation tasks. Conversely, the consistently low per-class diversity of WGAN-GP explains, at a qualitative level, its poor FID/KID scores and supports the conclusion that WGAN-GP is ill-suited to the present experimental configuration.</w:t>
       </w:r>
     </w:p>
-    <w:bookmarkEnd w:id="55"/>
-    <w:bookmarkEnd w:id="56"/>
-    <w:bookmarkStart w:id="57" w:name="generated-samples"/>
+    <w:bookmarkEnd w:id="58"/>
+    <w:bookmarkEnd w:id="59"/>
+    <w:bookmarkStart w:id="63" w:name="generated-samples"/>
     <w:p>
       <w:pPr>
         <w:pStyle w:val="Heading3"/>
@@ -30463,31 +30485,53 @@
         <w:t xml:space="preserve">plot_samples_comparison(benchmark_results)</w:t>
       </w:r>
     </w:p>
-    <w:tbl>
-      <w:tblPr>
-        <w:tblStyle w:val="FigureTable"/>
-        <w:tblW w:type="auto" w:w="0"/>
-        <w:tblLook w:firstRow="0" w:lastRow="0" w:firstColumn="0" w:lastColumn="0"/>
-        <w:jc w:val="center"/>
-      </w:tblPr>
-      <w:tblGrid>
-        <w:gridCol w:w="7920"/>
-      </w:tblGrid>
-      <w:tr>
-        <w:tc>
-          <w:tcPr/>
-          <w:p>
-            <w:pPr>
-              <w:pStyle w:val="Compact"/>
-              <w:jc w:val="center"/>
-            </w:pPr>
-            <w:r>
-              <w:t xml:space="preserve">png</w:t>
-            </w:r>
-          </w:p>
-        </w:tc>
-      </w:tr>
-    </w:tbl>
+    <w:p>
+      <w:pPr>
+        <w:pStyle w:val="CaptionedFigure"/>
+      </w:pPr>
+      <w:r>
+        <w:drawing>
+          <wp:inline>
+            <wp:extent cx="5334000" cy="1393713"/>
+            <wp:effectExtent b="0" l="0" r="0" t="0"/>
+            <wp:docPr descr="png" title="" id="61" name="Picture"/>
+            <a:graphic>
+              <a:graphicData uri="http://schemas.openxmlformats.org/drawingml/2006/picture">
+                <pic:pic>
+                  <pic:nvPicPr>
+                    <pic:cNvPr descr="draft_01_v7_report_files/output_49_0.png" id="62" name="Picture"/>
+                    <pic:cNvPicPr>
+                      <a:picLocks noChangeArrowheads="1" noChangeAspect="1"/>
+                    </pic:cNvPicPr>
+                  </pic:nvPicPr>
+                  <pic:blipFill>
+                    <a:blip r:embed="rId60"/>
+                    <a:stretch>
+                      <a:fillRect/>
+                    </a:stretch>
+                  </pic:blipFill>
+                  <pic:spPr bwMode="auto">
+                    <a:xfrm>
+                      <a:off x="0" y="0"/>
+                      <a:ext cx="5334000" cy="1393713"/>
+                    </a:xfrm>
+                    <a:prstGeom prst="rect">
+                      <a:avLst/>
+                    </a:prstGeom>
+                    <a:noFill/>
+                    <a:ln w="9525">
+                      <a:noFill/>
+                      <a:headEnd/>
+                      <a:tailEnd/>
+                    </a:ln>
+                  </pic:spPr>
+                </pic:pic>
+              </a:graphicData>
+            </a:graphic>
+          </wp:inline>
+        </w:drawing>
+      </w:r>
+    </w:p>
     <w:p>
       <w:pPr>
         <w:pStyle w:val="ImageCaption"/>
@@ -31138,9 +31182,9 @@
         <w:t xml:space="preserve"># export_results_csv(benchmark_results)</w:t>
       </w:r>
     </w:p>
-    <w:bookmarkEnd w:id="57"/>
-    <w:bookmarkEnd w:id="58"/>
-    <w:bookmarkStart w:id="59" w:name="per-class-grid"/>
+    <w:bookmarkEnd w:id="63"/>
+    <w:bookmarkEnd w:id="64"/>
+    <w:bookmarkStart w:id="89" w:name="per-class-grid"/>
     <w:p>
       <w:pPr>
         <w:pStyle w:val="Heading1"/>
@@ -31917,31 +31961,53 @@
         <w:t xml:space="preserve">)</w:t>
       </w:r>
     </w:p>
-    <w:tbl>
-      <w:tblPr>
-        <w:tblStyle w:val="FigureTable"/>
-        <w:tblW w:type="auto" w:w="0"/>
-        <w:tblLook w:firstRow="0" w:lastRow="0" w:firstColumn="0" w:lastColumn="0"/>
-        <w:jc w:val="center"/>
-      </w:tblPr>
-      <w:tblGrid>
-        <w:gridCol w:w="7920"/>
-      </w:tblGrid>
-      <w:tr>
-        <w:tc>
-          <w:tcPr/>
-          <w:p>
-            <w:pPr>
-              <w:pStyle w:val="Compact"/>
-              <w:jc w:val="center"/>
-            </w:pPr>
-            <w:r>
-              <w:t xml:space="preserve">png</w:t>
-            </w:r>
-          </w:p>
-        </w:tc>
-      </w:tr>
-    </w:tbl>
+    <w:p>
+      <w:pPr>
+        <w:pStyle w:val="CaptionedFigure"/>
+      </w:pPr>
+      <w:r>
+        <w:drawing>
+          <wp:inline>
+            <wp:extent cx="5334000" cy="2815664"/>
+            <wp:effectExtent b="0" l="0" r="0" t="0"/>
+            <wp:docPr descr="png" title="" id="66" name="Picture"/>
+            <a:graphic>
+              <a:graphicData uri="http://schemas.openxmlformats.org/drawingml/2006/picture">
+                <pic:pic>
+                  <pic:nvPicPr>
+                    <pic:cNvPr descr="draft_01_v7_report_files/output_53_0.png" id="67" name="Picture"/>
+                    <pic:cNvPicPr>
+                      <a:picLocks noChangeArrowheads="1" noChangeAspect="1"/>
+                    </pic:cNvPicPr>
+                  </pic:nvPicPr>
+                  <pic:blipFill>
+                    <a:blip r:embed="rId65"/>
+                    <a:stretch>
+                      <a:fillRect/>
+                    </a:stretch>
+                  </pic:blipFill>
+                  <pic:spPr bwMode="auto">
+                    <a:xfrm>
+                      <a:off x="0" y="0"/>
+                      <a:ext cx="5334000" cy="2815664"/>
+                    </a:xfrm>
+                    <a:prstGeom prst="rect">
+                      <a:avLst/>
+                    </a:prstGeom>
+                    <a:noFill/>
+                    <a:ln w="9525">
+                      <a:noFill/>
+                      <a:headEnd/>
+                      <a:tailEnd/>
+                    </a:ln>
+                  </pic:spPr>
+                </pic:pic>
+              </a:graphicData>
+            </a:graphic>
+          </wp:inline>
+        </w:drawing>
+      </w:r>
+    </w:p>
     <w:p>
       <w:pPr>
         <w:pStyle w:val="ImageCaption"/>
@@ -31950,31 +32016,53 @@
         <w:t xml:space="preserve">png</w:t>
       </w:r>
     </w:p>
-    <w:tbl>
-      <w:tblPr>
-        <w:tblStyle w:val="FigureTable"/>
-        <w:tblW w:type="auto" w:w="0"/>
-        <w:tblLook w:firstRow="0" w:lastRow="0" w:firstColumn="0" w:lastColumn="0"/>
-        <w:jc w:val="center"/>
-      </w:tblPr>
-      <w:tblGrid>
-        <w:gridCol w:w="7920"/>
-      </w:tblGrid>
-      <w:tr>
-        <w:tc>
-          <w:tcPr/>
-          <w:p>
-            <w:pPr>
-              <w:pStyle w:val="Compact"/>
-              <w:jc w:val="center"/>
-            </w:pPr>
-            <w:r>
-              <w:t xml:space="preserve">png</w:t>
-            </w:r>
-          </w:p>
-        </w:tc>
-      </w:tr>
-    </w:tbl>
+    <w:p>
+      <w:pPr>
+        <w:pStyle w:val="CaptionedFigure"/>
+      </w:pPr>
+      <w:r>
+        <w:drawing>
+          <wp:inline>
+            <wp:extent cx="5334000" cy="2815664"/>
+            <wp:effectExtent b="0" l="0" r="0" t="0"/>
+            <wp:docPr descr="png" title="" id="69" name="Picture"/>
+            <a:graphic>
+              <a:graphicData uri="http://schemas.openxmlformats.org/drawingml/2006/picture">
+                <pic:pic>
+                  <pic:nvPicPr>
+                    <pic:cNvPr descr="draft_01_v7_report_files/output_53_1.png" id="70" name="Picture"/>
+                    <pic:cNvPicPr>
+                      <a:picLocks noChangeArrowheads="1" noChangeAspect="1"/>
+                    </pic:cNvPicPr>
+                  </pic:nvPicPr>
+                  <pic:blipFill>
+                    <a:blip r:embed="rId68"/>
+                    <a:stretch>
+                      <a:fillRect/>
+                    </a:stretch>
+                  </pic:blipFill>
+                  <pic:spPr bwMode="auto">
+                    <a:xfrm>
+                      <a:off x="0" y="0"/>
+                      <a:ext cx="5334000" cy="2815664"/>
+                    </a:xfrm>
+                    <a:prstGeom prst="rect">
+                      <a:avLst/>
+                    </a:prstGeom>
+                    <a:noFill/>
+                    <a:ln w="9525">
+                      <a:noFill/>
+                      <a:headEnd/>
+                      <a:tailEnd/>
+                    </a:ln>
+                  </pic:spPr>
+                </pic:pic>
+              </a:graphicData>
+            </a:graphic>
+          </wp:inline>
+        </w:drawing>
+      </w:r>
+    </w:p>
     <w:p>
       <w:pPr>
         <w:pStyle w:val="ImageCaption"/>
@@ -31983,31 +32071,53 @@
         <w:t xml:space="preserve">png</w:t>
       </w:r>
     </w:p>
-    <w:tbl>
-      <w:tblPr>
-        <w:tblStyle w:val="FigureTable"/>
-        <w:tblW w:type="auto" w:w="0"/>
-        <w:tblLook w:firstRow="0" w:lastRow="0" w:firstColumn="0" w:lastColumn="0"/>
-        <w:jc w:val="center"/>
-      </w:tblPr>
-      <w:tblGrid>
-        <w:gridCol w:w="7920"/>
-      </w:tblGrid>
-      <w:tr>
-        <w:tc>
-          <w:tcPr/>
-          <w:p>
-            <w:pPr>
-              <w:pStyle w:val="Compact"/>
-              <w:jc w:val="center"/>
-            </w:pPr>
-            <w:r>
-              <w:t xml:space="preserve">png</w:t>
-            </w:r>
-          </w:p>
-        </w:tc>
-      </w:tr>
-    </w:tbl>
+    <w:p>
+      <w:pPr>
+        <w:pStyle w:val="CaptionedFigure"/>
+      </w:pPr>
+      <w:r>
+        <w:drawing>
+          <wp:inline>
+            <wp:extent cx="5334000" cy="2815664"/>
+            <wp:effectExtent b="0" l="0" r="0" t="0"/>
+            <wp:docPr descr="png" title="" id="72" name="Picture"/>
+            <a:graphic>
+              <a:graphicData uri="http://schemas.openxmlformats.org/drawingml/2006/picture">
+                <pic:pic>
+                  <pic:nvPicPr>
+                    <pic:cNvPr descr="draft_01_v7_report_files/output_53_2.png" id="73" name="Picture"/>
+                    <pic:cNvPicPr>
+                      <a:picLocks noChangeArrowheads="1" noChangeAspect="1"/>
+                    </pic:cNvPicPr>
+                  </pic:nvPicPr>
+                  <pic:blipFill>
+                    <a:blip r:embed="rId71"/>
+                    <a:stretch>
+                      <a:fillRect/>
+                    </a:stretch>
+                  </pic:blipFill>
+                  <pic:spPr bwMode="auto">
+                    <a:xfrm>
+                      <a:off x="0" y="0"/>
+                      <a:ext cx="5334000" cy="2815664"/>
+                    </a:xfrm>
+                    <a:prstGeom prst="rect">
+                      <a:avLst/>
+                    </a:prstGeom>
+                    <a:noFill/>
+                    <a:ln w="9525">
+                      <a:noFill/>
+                      <a:headEnd/>
+                      <a:tailEnd/>
+                    </a:ln>
+                  </pic:spPr>
+                </pic:pic>
+              </a:graphicData>
+            </a:graphic>
+          </wp:inline>
+        </w:drawing>
+      </w:r>
+    </w:p>
     <w:p>
       <w:pPr>
         <w:pStyle w:val="ImageCaption"/>
@@ -32016,31 +32126,53 @@
         <w:t xml:space="preserve">png</w:t>
       </w:r>
     </w:p>
-    <w:tbl>
-      <w:tblPr>
-        <w:tblStyle w:val="FigureTable"/>
-        <w:tblW w:type="auto" w:w="0"/>
-        <w:tblLook w:firstRow="0" w:lastRow="0" w:firstColumn="0" w:lastColumn="0"/>
-        <w:jc w:val="center"/>
-      </w:tblPr>
-      <w:tblGrid>
-        <w:gridCol w:w="7920"/>
-      </w:tblGrid>
-      <w:tr>
-        <w:tc>
-          <w:tcPr/>
-          <w:p>
-            <w:pPr>
-              <w:pStyle w:val="Compact"/>
-              <w:jc w:val="center"/>
-            </w:pPr>
-            <w:r>
-              <w:t xml:space="preserve">png</w:t>
-            </w:r>
-          </w:p>
-        </w:tc>
-      </w:tr>
-    </w:tbl>
+    <w:p>
+      <w:pPr>
+        <w:pStyle w:val="CaptionedFigure"/>
+      </w:pPr>
+      <w:r>
+        <w:drawing>
+          <wp:inline>
+            <wp:extent cx="5334000" cy="2815664"/>
+            <wp:effectExtent b="0" l="0" r="0" t="0"/>
+            <wp:docPr descr="png" title="" id="75" name="Picture"/>
+            <a:graphic>
+              <a:graphicData uri="http://schemas.openxmlformats.org/drawingml/2006/picture">
+                <pic:pic>
+                  <pic:nvPicPr>
+                    <pic:cNvPr descr="draft_01_v7_report_files/output_53_3.png" id="76" name="Picture"/>
+                    <pic:cNvPicPr>
+                      <a:picLocks noChangeArrowheads="1" noChangeAspect="1"/>
+                    </pic:cNvPicPr>
+                  </pic:nvPicPr>
+                  <pic:blipFill>
+                    <a:blip r:embed="rId74"/>
+                    <a:stretch>
+                      <a:fillRect/>
+                    </a:stretch>
+                  </pic:blipFill>
+                  <pic:spPr bwMode="auto">
+                    <a:xfrm>
+                      <a:off x="0" y="0"/>
+                      <a:ext cx="5334000" cy="2815664"/>
+                    </a:xfrm>
+                    <a:prstGeom prst="rect">
+                      <a:avLst/>
+                    </a:prstGeom>
+                    <a:noFill/>
+                    <a:ln w="9525">
+                      <a:noFill/>
+                      <a:headEnd/>
+                      <a:tailEnd/>
+                    </a:ln>
+                  </pic:spPr>
+                </pic:pic>
+              </a:graphicData>
+            </a:graphic>
+          </wp:inline>
+        </w:drawing>
+      </w:r>
+    </w:p>
     <w:p>
       <w:pPr>
         <w:pStyle w:val="ImageCaption"/>
@@ -33386,31 +33518,53 @@
         <w:t xml:space="preserve">)</w:t>
       </w:r>
     </w:p>
-    <w:tbl>
-      <w:tblPr>
-        <w:tblStyle w:val="FigureTable"/>
-        <w:tblW w:type="auto" w:w="0"/>
-        <w:tblLook w:firstRow="0" w:lastRow="0" w:firstColumn="0" w:lastColumn="0"/>
-        <w:jc w:val="center"/>
-      </w:tblPr>
-      <w:tblGrid>
-        <w:gridCol w:w="7920"/>
-      </w:tblGrid>
-      <w:tr>
-        <w:tc>
-          <w:tcPr/>
-          <w:p>
-            <w:pPr>
-              <w:pStyle w:val="Compact"/>
-              <w:jc w:val="center"/>
-            </w:pPr>
-            <w:r>
-              <w:t xml:space="preserve">png</w:t>
-            </w:r>
-          </w:p>
-        </w:tc>
-      </w:tr>
-    </w:tbl>
+    <w:p>
+      <w:pPr>
+        <w:pStyle w:val="CaptionedFigure"/>
+      </w:pPr>
+      <w:r>
+        <w:drawing>
+          <wp:inline>
+            <wp:extent cx="5334000" cy="2227623"/>
+            <wp:effectExtent b="0" l="0" r="0" t="0"/>
+            <wp:docPr descr="png" title="" id="78" name="Picture"/>
+            <a:graphic>
+              <a:graphicData uri="http://schemas.openxmlformats.org/drawingml/2006/picture">
+                <pic:pic>
+                  <pic:nvPicPr>
+                    <pic:cNvPr descr="draft_01_v7_report_files/output_54_0.png" id="79" name="Picture"/>
+                    <pic:cNvPicPr>
+                      <a:picLocks noChangeArrowheads="1" noChangeAspect="1"/>
+                    </pic:cNvPicPr>
+                  </pic:nvPicPr>
+                  <pic:blipFill>
+                    <a:blip r:embed="rId77"/>
+                    <a:stretch>
+                      <a:fillRect/>
+                    </a:stretch>
+                  </pic:blipFill>
+                  <pic:spPr bwMode="auto">
+                    <a:xfrm>
+                      <a:off x="0" y="0"/>
+                      <a:ext cx="5334000" cy="2227623"/>
+                    </a:xfrm>
+                    <a:prstGeom prst="rect">
+                      <a:avLst/>
+                    </a:prstGeom>
+                    <a:noFill/>
+                    <a:ln w="9525">
+                      <a:noFill/>
+                      <a:headEnd/>
+                      <a:tailEnd/>
+                    </a:ln>
+                  </pic:spPr>
+                </pic:pic>
+              </a:graphicData>
+            </a:graphic>
+          </wp:inline>
+        </w:drawing>
+      </w:r>
+    </w:p>
     <w:p>
       <w:pPr>
         <w:pStyle w:val="ImageCaption"/>
@@ -33419,31 +33573,53 @@
         <w:t xml:space="preserve">png</w:t>
       </w:r>
     </w:p>
-    <w:tbl>
-      <w:tblPr>
-        <w:tblStyle w:val="FigureTable"/>
-        <w:tblW w:type="auto" w:w="0"/>
-        <w:tblLook w:firstRow="0" w:lastRow="0" w:firstColumn="0" w:lastColumn="0"/>
-        <w:jc w:val="center"/>
-      </w:tblPr>
-      <w:tblGrid>
-        <w:gridCol w:w="7920"/>
-      </w:tblGrid>
-      <w:tr>
-        <w:tc>
-          <w:tcPr/>
-          <w:p>
-            <w:pPr>
-              <w:pStyle w:val="Compact"/>
-              <w:jc w:val="center"/>
-            </w:pPr>
-            <w:r>
-              <w:t xml:space="preserve">png</w:t>
-            </w:r>
-          </w:p>
-        </w:tc>
-      </w:tr>
-    </w:tbl>
+    <w:p>
+      <w:pPr>
+        <w:pStyle w:val="CaptionedFigure"/>
+      </w:pPr>
+      <w:r>
+        <w:drawing>
+          <wp:inline>
+            <wp:extent cx="5334000" cy="2227623"/>
+            <wp:effectExtent b="0" l="0" r="0" t="0"/>
+            <wp:docPr descr="png" title="" id="81" name="Picture"/>
+            <a:graphic>
+              <a:graphicData uri="http://schemas.openxmlformats.org/drawingml/2006/picture">
+                <pic:pic>
+                  <pic:nvPicPr>
+                    <pic:cNvPr descr="draft_01_v7_report_files/output_54_1.png" id="82" name="Picture"/>
+                    <pic:cNvPicPr>
+                      <a:picLocks noChangeArrowheads="1" noChangeAspect="1"/>
+                    </pic:cNvPicPr>
+                  </pic:nvPicPr>
+                  <pic:blipFill>
+                    <a:blip r:embed="rId80"/>
+                    <a:stretch>
+                      <a:fillRect/>
+                    </a:stretch>
+                  </pic:blipFill>
+                  <pic:spPr bwMode="auto">
+                    <a:xfrm>
+                      <a:off x="0" y="0"/>
+                      <a:ext cx="5334000" cy="2227623"/>
+                    </a:xfrm>
+                    <a:prstGeom prst="rect">
+                      <a:avLst/>
+                    </a:prstGeom>
+                    <a:noFill/>
+                    <a:ln w="9525">
+                      <a:noFill/>
+                      <a:headEnd/>
+                      <a:tailEnd/>
+                    </a:ln>
+                  </pic:spPr>
+                </pic:pic>
+              </a:graphicData>
+            </a:graphic>
+          </wp:inline>
+        </w:drawing>
+      </w:r>
+    </w:p>
     <w:p>
       <w:pPr>
         <w:pStyle w:val="ImageCaption"/>
@@ -33452,31 +33628,53 @@
         <w:t xml:space="preserve">png</w:t>
       </w:r>
     </w:p>
-    <w:tbl>
-      <w:tblPr>
-        <w:tblStyle w:val="FigureTable"/>
-        <w:tblW w:type="auto" w:w="0"/>
-        <w:tblLook w:firstRow="0" w:lastRow="0" w:firstColumn="0" w:lastColumn="0"/>
-        <w:jc w:val="center"/>
-      </w:tblPr>
-      <w:tblGrid>
-        <w:gridCol w:w="7920"/>
-      </w:tblGrid>
-      <w:tr>
-        <w:tc>
-          <w:tcPr/>
-          <w:p>
-            <w:pPr>
-              <w:pStyle w:val="Compact"/>
-              <w:jc w:val="center"/>
-            </w:pPr>
-            <w:r>
-              <w:t xml:space="preserve">png</w:t>
-            </w:r>
-          </w:p>
-        </w:tc>
-      </w:tr>
-    </w:tbl>
+    <w:p>
+      <w:pPr>
+        <w:pStyle w:val="CaptionedFigure"/>
+      </w:pPr>
+      <w:r>
+        <w:drawing>
+          <wp:inline>
+            <wp:extent cx="5334000" cy="2227623"/>
+            <wp:effectExtent b="0" l="0" r="0" t="0"/>
+            <wp:docPr descr="png" title="" id="84" name="Picture"/>
+            <a:graphic>
+              <a:graphicData uri="http://schemas.openxmlformats.org/drawingml/2006/picture">
+                <pic:pic>
+                  <pic:nvPicPr>
+                    <pic:cNvPr descr="draft_01_v7_report_files/output_54_2.png" id="85" name="Picture"/>
+                    <pic:cNvPicPr>
+                      <a:picLocks noChangeArrowheads="1" noChangeAspect="1"/>
+                    </pic:cNvPicPr>
+                  </pic:nvPicPr>
+                  <pic:blipFill>
+                    <a:blip r:embed="rId83"/>
+                    <a:stretch>
+                      <a:fillRect/>
+                    </a:stretch>
+                  </pic:blipFill>
+                  <pic:spPr bwMode="auto">
+                    <a:xfrm>
+                      <a:off x="0" y="0"/>
+                      <a:ext cx="5334000" cy="2227623"/>
+                    </a:xfrm>
+                    <a:prstGeom prst="rect">
+                      <a:avLst/>
+                    </a:prstGeom>
+                    <a:noFill/>
+                    <a:ln w="9525">
+                      <a:noFill/>
+                      <a:headEnd/>
+                      <a:tailEnd/>
+                    </a:ln>
+                  </pic:spPr>
+                </pic:pic>
+              </a:graphicData>
+            </a:graphic>
+          </wp:inline>
+        </w:drawing>
+      </w:r>
+    </w:p>
     <w:p>
       <w:pPr>
         <w:pStyle w:val="ImageCaption"/>
@@ -33485,31 +33683,53 @@
         <w:t xml:space="preserve">png</w:t>
       </w:r>
     </w:p>
-    <w:tbl>
-      <w:tblPr>
-        <w:tblStyle w:val="FigureTable"/>
-        <w:tblW w:type="auto" w:w="0"/>
-        <w:tblLook w:firstRow="0" w:lastRow="0" w:firstColumn="0" w:lastColumn="0"/>
-        <w:jc w:val="center"/>
-      </w:tblPr>
-      <w:tblGrid>
-        <w:gridCol w:w="7920"/>
-      </w:tblGrid>
-      <w:tr>
-        <w:tc>
-          <w:tcPr/>
-          <w:p>
-            <w:pPr>
-              <w:pStyle w:val="Compact"/>
-              <w:jc w:val="center"/>
-            </w:pPr>
-            <w:r>
-              <w:t xml:space="preserve">png</w:t>
-            </w:r>
-          </w:p>
-        </w:tc>
-      </w:tr>
-    </w:tbl>
+    <w:p>
+      <w:pPr>
+        <w:pStyle w:val="CaptionedFigure"/>
+      </w:pPr>
+      <w:r>
+        <w:drawing>
+          <wp:inline>
+            <wp:extent cx="5334000" cy="2227623"/>
+            <wp:effectExtent b="0" l="0" r="0" t="0"/>
+            <wp:docPr descr="png" title="" id="87" name="Picture"/>
+            <a:graphic>
+              <a:graphicData uri="http://schemas.openxmlformats.org/drawingml/2006/picture">
+                <pic:pic>
+                  <pic:nvPicPr>
+                    <pic:cNvPr descr="draft_01_v7_report_files/output_54_3.png" id="88" name="Picture"/>
+                    <pic:cNvPicPr>
+                      <a:picLocks noChangeArrowheads="1" noChangeAspect="1"/>
+                    </pic:cNvPicPr>
+                  </pic:nvPicPr>
+                  <pic:blipFill>
+                    <a:blip r:embed="rId86"/>
+                    <a:stretch>
+                      <a:fillRect/>
+                    </a:stretch>
+                  </pic:blipFill>
+                  <pic:spPr bwMode="auto">
+                    <a:xfrm>
+                      <a:off x="0" y="0"/>
+                      <a:ext cx="5334000" cy="2227623"/>
+                    </a:xfrm>
+                    <a:prstGeom prst="rect">
+                      <a:avLst/>
+                    </a:prstGeom>
+                    <a:noFill/>
+                    <a:ln w="9525">
+                      <a:noFill/>
+                      <a:headEnd/>
+                      <a:tailEnd/>
+                    </a:ln>
+                  </pic:spPr>
+                </pic:pic>
+              </a:graphicData>
+            </a:graphic>
+          </wp:inline>
+        </w:drawing>
+      </w:r>
+    </w:p>
     <w:p>
       <w:pPr>
         <w:pStyle w:val="ImageCaption"/>
@@ -33518,8 +33738,8 @@
         <w:t xml:space="preserve">png</w:t>
       </w:r>
     </w:p>
-    <w:bookmarkEnd w:id="59"/>
-    <w:bookmarkStart w:id="60" w:name="model-saving"/>
+    <w:bookmarkEnd w:id="89"/>
+    <w:bookmarkStart w:id="90" w:name="model-saving"/>
     <w:p>
       <w:pPr>
         <w:pStyle w:val="Heading1"/>
@@ -33903,8 +34123,8 @@
         <w:t xml:space="preserve">save_models(benchmark_results)</w:t>
       </w:r>
     </w:p>
-    <w:bookmarkEnd w:id="60"/>
-    <w:bookmarkStart w:id="61" w:name="single-image-inference"/>
+    <w:bookmarkEnd w:id="90"/>
+    <w:bookmarkStart w:id="94" w:name="single-image-inference"/>
     <w:p>
       <w:pPr>
         <w:pStyle w:val="Heading1"/>
@@ -34609,31 +34829,53 @@
         <w:t xml:space="preserve">plt.show()</w:t>
       </w:r>
     </w:p>
-    <w:tbl>
-      <w:tblPr>
-        <w:tblStyle w:val="FigureTable"/>
-        <w:tblW w:type="auto" w:w="0"/>
-        <w:tblLook w:firstRow="0" w:lastRow="0" w:firstColumn="0" w:lastColumn="0"/>
-        <w:jc w:val="center"/>
-      </w:tblPr>
-      <w:tblGrid>
-        <w:gridCol w:w="7920"/>
-      </w:tblGrid>
-      <w:tr>
-        <w:tc>
-          <w:tcPr/>
-          <w:p>
-            <w:pPr>
-              <w:pStyle w:val="Compact"/>
-              <w:jc w:val="center"/>
-            </w:pPr>
-            <w:r>
-              <w:t xml:space="preserve">png</w:t>
-            </w:r>
-          </w:p>
-        </w:tc>
-      </w:tr>
-    </w:tbl>
+    <w:p>
+      <w:pPr>
+        <w:pStyle w:val="CaptionedFigure"/>
+      </w:pPr>
+      <w:r>
+        <w:drawing>
+          <wp:inline>
+            <wp:extent cx="5334000" cy="1429091"/>
+            <wp:effectExtent b="0" l="0" r="0" t="0"/>
+            <wp:docPr descr="png" title="" id="92" name="Picture"/>
+            <a:graphic>
+              <a:graphicData uri="http://schemas.openxmlformats.org/drawingml/2006/picture">
+                <pic:pic>
+                  <pic:nvPicPr>
+                    <pic:cNvPr descr="draft_01_v7_report_files/output_58_0.png" id="93" name="Picture"/>
+                    <pic:cNvPicPr>
+                      <a:picLocks noChangeArrowheads="1" noChangeAspect="1"/>
+                    </pic:cNvPicPr>
+                  </pic:nvPicPr>
+                  <pic:blipFill>
+                    <a:blip r:embed="rId91"/>
+                    <a:stretch>
+                      <a:fillRect/>
+                    </a:stretch>
+                  </pic:blipFill>
+                  <pic:spPr bwMode="auto">
+                    <a:xfrm>
+                      <a:off x="0" y="0"/>
+                      <a:ext cx="5334000" cy="1429091"/>
+                    </a:xfrm>
+                    <a:prstGeom prst="rect">
+                      <a:avLst/>
+                    </a:prstGeom>
+                    <a:noFill/>
+                    <a:ln w="9525">
+                      <a:noFill/>
+                      <a:headEnd/>
+                      <a:tailEnd/>
+                    </a:ln>
+                  </pic:spPr>
+                </pic:pic>
+              </a:graphicData>
+            </a:graphic>
+          </wp:inline>
+        </w:drawing>
+      </w:r>
+    </w:p>
     <w:p>
       <w:pPr>
         <w:pStyle w:val="ImageCaption"/>
@@ -34642,7 +34884,7 @@
         <w:t xml:space="preserve">png</w:t>
       </w:r>
     </w:p>
-    <w:bookmarkEnd w:id="61"/>
+    <w:bookmarkEnd w:id="94"/>
     <w:sectPr/>
   </w:body>
 </w:document>

</xml_diff>